<commit_message>
multiple improvements during AAS parsing
</commit_message>
<xml_diff>
--- a/ParseMusicEntries/src/main/resources/finalized collections/AAS Split/Notes.docx
+++ b/ParseMusicEntries/src/main/resources/finalized collections/AAS Split/Notes.docx
@@ -119,8 +119,65 @@
       <w:r>
         <w:t>is this a title? It’s not italicized</w:t>
       </w:r>
+    </w:p>
+    <w:p/>
+    <w:p>
+      <w:r>
+        <w:t>In spreadsheet 4, there are many keys that got put into the melodic incipit, but it is such a rare occurrence, that I am going hold off on seeing if there is a flaw within the program before changing</w:t>
+      </w:r>
+    </w:p>
+    <w:p/>
+    <w:p>
+      <w:r>
+        <w:t xml:space="preserve">282 + </w:t>
+      </w:r>
+    </w:p>
+    <w:p>
+      <w:r>
+        <w:t>Is “To Learn To Sing” the title? It is not italicized</w:t>
+      </w:r>
+      <w:r>
+        <w:t>. As of now, I have left it in the description</w:t>
+      </w:r>
+    </w:p>
+    <w:p/>
+    <w:p>
+      <w:r>
+        <w:t>241 first entry</w:t>
+      </w:r>
+    </w:p>
+    <w:p>
+      <w:r>
+        <w:t xml:space="preserve">What fields does this information go into? </w:t>
+      </w:r>
+    </w:p>
+    <w:p/>
+    <w:p>
+      <w:r>
+        <w:lastRenderedPageBreak/>
+        <w:t>277: Can we change arrows to &gt; ?</w:t>
+      </w:r>
+    </w:p>
+    <w:p/>
+    <w:p>
+      <w:r>
+        <w:t>316: What is the full title?</w:t>
+      </w:r>
       <w:bookmarkStart w:id="0" w:name="_GoBack"/>
       <w:bookmarkEnd w:id="0"/>
+    </w:p>
+    <w:p/>
+    <w:p/>
+    <w:p>
+      <w:r>
+        <w:t>General</w:t>
+      </w:r>
+    </w:p>
+    <w:p>
+      <w:r>
+        <w:tab/>
+        <w:t>Remove whitespace between lines?</w:t>
+      </w:r>
     </w:p>
     <w:p/>
     <w:p>
@@ -165,6 +222,45 @@
       </w:r>
       <w:r>
         <w:t>. Click ctrl + F to find next occurrence of ‘ed.’ without clicking</w:t>
+      </w:r>
+    </w:p>
+    <w:p>
+      <w:pPr>
+        <w:pStyle w:val="ListParagraph"/>
+        <w:numPr>
+          <w:ilvl w:val="0"/>
+          <w:numId w:val="1"/>
+        </w:numPr>
+      </w:pPr>
+      <w:r>
+        <w:t>If there is a random occurrence of ‘null’ in text incipit, replace comma with -*-</w:t>
+      </w:r>
+    </w:p>
+    <w:p>
+      <w:pPr>
+        <w:pStyle w:val="ListParagraph"/>
+        <w:numPr>
+          <w:ilvl w:val="1"/>
+          <w:numId w:val="1"/>
+        </w:numPr>
+      </w:pPr>
+      <w:r>
+        <w:t xml:space="preserve">Do not know why it does this </w:t>
+      </w:r>
+      <w:r>
+        <w:t>occasionally</w:t>
+      </w:r>
+    </w:p>
+    <w:p>
+      <w:pPr>
+        <w:pStyle w:val="ListParagraph"/>
+        <w:numPr>
+          <w:ilvl w:val="1"/>
+          <w:numId w:val="1"/>
+        </w:numPr>
+      </w:pPr>
+      <w:r>
+        <w:t>Parenthesis?</w:t>
       </w:r>
     </w:p>
     <w:p/>
@@ -197,7 +293,7 @@
         <w:rFonts w:ascii="Symbol" w:hAnsi="Symbol" w:hint="default"/>
       </w:rPr>
     </w:lvl>
-    <w:lvl w:ilvl="1" w:tplc="04090003" w:tentative="1">
+    <w:lvl w:ilvl="1" w:tplc="04090003">
       <w:start w:val="1"/>
       <w:numFmt w:val="bullet"/>
       <w:lvlText w:val="o"/>

</xml_diff>